<commit_message>
Corrected version of Requirement.
</commit_message>
<xml_diff>
--- a/Project proposal draft.docx
+++ b/Project proposal draft.docx
@@ -201,7 +201,23 @@
           <w:sz w:val="24"/>
           <w:szCs w:val="24"/>
         </w:rPr>
-        <w:t xml:space="preserve"> is a new primary school in Benwell, located on Newcastle upon Tyne, UK.</w:t>
+        <w:t xml:space="preserve"> is a new primary school in </w:t>
+      </w:r>
+      <w:proofErr w:type="spellStart"/>
+      <w:r>
+        <w:rPr>
+          <w:sz w:val="24"/>
+          <w:szCs w:val="24"/>
+        </w:rPr>
+        <w:t>Benwell</w:t>
+      </w:r>
+      <w:proofErr w:type="spellEnd"/>
+      <w:r>
+        <w:rPr>
+          <w:sz w:val="24"/>
+          <w:szCs w:val="24"/>
+        </w:rPr>
+        <w:t>, located on Newcastle upon Tyne, UK.</w:t>
       </w:r>
       <w:r>
         <w:rPr>
@@ -1013,17 +1029,7 @@
           <w:u w:val="single"/>
           <w:lang w:eastAsia="en-GB"/>
         </w:rPr>
-        <w:t>Teaching Staves</w:t>
-      </w:r>
-      <w:r>
-        <w:rPr>
-          <w:b/>
-          <w:sz w:val="24"/>
-          <w:szCs w:val="24"/>
-          <w:u w:val="single"/>
-          <w:lang w:eastAsia="en-GB"/>
-        </w:rPr>
-        <w:t>:</w:t>
+        <w:t>Teaching Staves:</w:t>
       </w:r>
     </w:p>
     <w:p>
@@ -1211,8 +1217,6 @@
         </w:rPr>
         <w:t xml:space="preserve">   </w:t>
       </w:r>
-      <w:bookmarkStart w:id="0" w:name="_GoBack"/>
-      <w:bookmarkEnd w:id="0"/>
       <w:r>
         <w:rPr>
           <w:sz w:val="24"/>
@@ -1348,15 +1352,7 @@
           <w:szCs w:val="24"/>
           <w:lang w:eastAsia="en-GB"/>
         </w:rPr>
-        <w:t xml:space="preserve">         </w:t>
-      </w:r>
-      <w:r>
-        <w:rPr>
-          <w:sz w:val="24"/>
-          <w:szCs w:val="24"/>
-          <w:lang w:eastAsia="en-GB"/>
-        </w:rPr>
-        <w:t xml:space="preserve">Must compliance to </w:t>
+        <w:t xml:space="preserve">         Must compliance to </w:t>
       </w:r>
       <w:r>
         <w:rPr>
@@ -1479,17 +1475,7 @@
           <w:u w:val="single"/>
           <w:lang w:eastAsia="en-GB"/>
         </w:rPr>
-        <w:t>Administration</w:t>
-      </w:r>
-      <w:r>
-        <w:rPr>
-          <w:b/>
-          <w:sz w:val="24"/>
-          <w:szCs w:val="24"/>
-          <w:u w:val="single"/>
-          <w:lang w:eastAsia="en-GB"/>
-        </w:rPr>
-        <w:t>:</w:t>
+        <w:t>Administration:</w:t>
       </w:r>
     </w:p>
     <w:p>
@@ -2018,15 +2004,7 @@
           <w:szCs w:val="24"/>
           <w:lang w:eastAsia="en-GB"/>
         </w:rPr>
-        <w:t xml:space="preserve"> </w:t>
-      </w:r>
-      <w:r>
-        <w:rPr>
-          <w:sz w:val="24"/>
-          <w:szCs w:val="24"/>
-          <w:lang w:eastAsia="en-GB"/>
-        </w:rPr>
-        <w:t>IT infrastructure</w:t>
+        <w:t xml:space="preserve"> IT infrastructure</w:t>
       </w:r>
     </w:p>
     <w:p>
@@ -2056,15 +2034,7 @@
           <w:szCs w:val="24"/>
           <w:lang w:eastAsia="en-GB"/>
         </w:rPr>
-        <w:t xml:space="preserve">: Technology to </w:t>
-      </w:r>
-      <w:r>
-        <w:rPr>
-          <w:sz w:val="24"/>
-          <w:szCs w:val="24"/>
-          <w:lang w:eastAsia="en-GB"/>
-        </w:rPr>
-        <w:t xml:space="preserve">enable, support and maintenance IT equipment/ system. </w:t>
+        <w:t xml:space="preserve">: Technology to enable, support and maintenance IT equipment/ system. </w:t>
       </w:r>
     </w:p>
     <w:p>
@@ -2319,17 +2289,7 @@
           <w:u w:val="single"/>
           <w:lang w:eastAsia="en-GB"/>
         </w:rPr>
-        <w:t>Governors</w:t>
-      </w:r>
-      <w:r>
-        <w:rPr>
-          <w:b/>
-          <w:sz w:val="24"/>
-          <w:szCs w:val="24"/>
-          <w:u w:val="single"/>
-          <w:lang w:eastAsia="en-GB"/>
-        </w:rPr>
-        <w:t>:</w:t>
+        <w:t>Governors:</w:t>
       </w:r>
     </w:p>
     <w:p>
@@ -2371,15 +2331,7 @@
           <w:szCs w:val="24"/>
           <w:lang w:eastAsia="en-GB"/>
         </w:rPr>
-        <w:t>Meeting, finance details and other areas of interest</w:t>
-      </w:r>
-      <w:r>
-        <w:rPr>
-          <w:sz w:val="24"/>
-          <w:szCs w:val="24"/>
-          <w:lang w:eastAsia="en-GB"/>
-        </w:rPr>
-        <w:t xml:space="preserve">. </w:t>
+        <w:t xml:space="preserve">Meeting, finance details and other areas of interest. </w:t>
       </w:r>
     </w:p>
     <w:p>
@@ -2419,15 +2371,7 @@
           <w:szCs w:val="24"/>
           <w:lang w:eastAsia="en-GB"/>
         </w:rPr>
-        <w:t xml:space="preserve">echnology to </w:t>
-      </w:r>
-      <w:r>
-        <w:rPr>
-          <w:sz w:val="24"/>
-          <w:szCs w:val="24"/>
-          <w:lang w:eastAsia="en-GB"/>
-        </w:rPr>
-        <w:t>facilitate the management of the school by meeting, presenting and assert control on schools performance.</w:t>
+        <w:t>echnology to facilitate the management of the school by meeting, presenting and assert control on schools performance.</w:t>
       </w:r>
     </w:p>
     <w:p>
@@ -2604,23 +2548,7 @@
           <w:lang w:eastAsia="en-GB"/>
         </w:rPr>
         <w:tab/>
-        <w:t xml:space="preserve">          </w:t>
-      </w:r>
-      <w:r>
-        <w:rPr>
-          <w:sz w:val="24"/>
-          <w:szCs w:val="24"/>
-          <w:lang w:eastAsia="en-GB"/>
-        </w:rPr>
-        <w:t xml:space="preserve">Easy to use to </w:t>
-      </w:r>
-      <w:r>
-        <w:rPr>
-          <w:sz w:val="24"/>
-          <w:szCs w:val="24"/>
-          <w:lang w:eastAsia="en-GB"/>
-        </w:rPr>
-        <w:t>staves and governor, with little help from IT staff.</w:t>
+        <w:t xml:space="preserve">          Easy to use to staves and governor, with little help from IT staff.</w:t>
       </w:r>
     </w:p>
     <w:p>
@@ -2644,15 +2572,7 @@
           <w:szCs w:val="24"/>
           <w:lang w:eastAsia="en-GB"/>
         </w:rPr>
-        <w:t xml:space="preserve">          </w:t>
-      </w:r>
-      <w:r>
-        <w:rPr>
-          <w:sz w:val="24"/>
-          <w:szCs w:val="24"/>
-          <w:lang w:eastAsia="en-GB"/>
-        </w:rPr>
-        <w:t xml:space="preserve">Equipment must deliver high quality sounds and graphic presentation to audience. </w:t>
+        <w:t xml:space="preserve">          Equipment must deliver high quality sounds and graphic presentation to audience. </w:t>
       </w:r>
     </w:p>
     <w:p>
@@ -2883,7 +2803,15 @@
           <w:szCs w:val="24"/>
           <w:lang w:eastAsia="en-GB"/>
         </w:rPr>
-        <w:t xml:space="preserve">Meeting, finance details and other areas of interest. </w:t>
+        <w:t>Curriculum, school’s performance</w:t>
+      </w:r>
+      <w:r>
+        <w:rPr>
+          <w:sz w:val="24"/>
+          <w:szCs w:val="24"/>
+          <w:lang w:eastAsia="en-GB"/>
+        </w:rPr>
+        <w:t>, children’s performance, parents concern.</w:t>
       </w:r>
     </w:p>
     <w:p>
@@ -2896,6 +2824,8 @@
         <w:ind w:left="0" w:firstLine="900"/>
         <w:contextualSpacing w:val="0"/>
         <w:rPr>
+          <w:sz w:val="24"/>
+          <w:szCs w:val="24"/>
           <w:lang w:eastAsia="en-GB"/>
         </w:rPr>
       </w:pPr>
@@ -2923,7 +2853,15 @@
           <w:szCs w:val="24"/>
           <w:lang w:eastAsia="en-GB"/>
         </w:rPr>
-        <w:t>echnology to facilitate the management of the school by meeting, presenting and assert control on schools performance.</w:t>
+        <w:t xml:space="preserve">echnology to </w:t>
+      </w:r>
+      <w:r>
+        <w:rPr>
+          <w:sz w:val="24"/>
+          <w:szCs w:val="24"/>
+          <w:lang w:eastAsia="en-GB"/>
+        </w:rPr>
+        <w:t>update users with information regarding the school and children performance, the curriculum and vice versa, to keep the school in touch with parents/ caretakers.</w:t>
       </w:r>
     </w:p>
     <w:p>
@@ -2965,7 +2903,160 @@
           <w:szCs w:val="24"/>
           <w:lang w:eastAsia="en-GB"/>
         </w:rPr>
-        <w:t xml:space="preserve">Provide IT procedures for coordination of meeting. </w:t>
+        <w:t xml:space="preserve">Provide IT </w:t>
+      </w:r>
+      <w:r>
+        <w:rPr>
+          <w:sz w:val="24"/>
+          <w:szCs w:val="24"/>
+          <w:lang w:eastAsia="en-GB"/>
+        </w:rPr>
+        <w:t>platform for parents/ caretakers with RSS feeds from school.</w:t>
+      </w:r>
+    </w:p>
+    <w:p>
+      <w:pPr>
+        <w:tabs>
+          <w:tab w:val="left" w:pos="0"/>
+        </w:tabs>
+        <w:spacing w:after="0" w:line="240" w:lineRule="auto"/>
+        <w:rPr>
+          <w:sz w:val="24"/>
+          <w:szCs w:val="24"/>
+          <w:lang w:eastAsia="en-GB"/>
+        </w:rPr>
+      </w:pPr>
+      <w:r>
+        <w:rPr>
+          <w:sz w:val="24"/>
+          <w:szCs w:val="24"/>
+          <w:lang w:eastAsia="en-GB"/>
+        </w:rPr>
+        <w:tab/>
+        <w:t xml:space="preserve">     Au</w:t>
+      </w:r>
+      <w:r>
+        <w:rPr>
+          <w:sz w:val="24"/>
+          <w:szCs w:val="24"/>
+          <w:lang w:eastAsia="en-GB"/>
+        </w:rPr>
+        <w:t>tomatically alert parents via e-communication with their child’s performance.</w:t>
+      </w:r>
+    </w:p>
+    <w:p>
+      <w:pPr>
+        <w:tabs>
+          <w:tab w:val="left" w:pos="0"/>
+        </w:tabs>
+        <w:spacing w:after="0" w:line="240" w:lineRule="auto"/>
+        <w:rPr>
+          <w:sz w:val="24"/>
+          <w:szCs w:val="24"/>
+          <w:lang w:eastAsia="en-GB"/>
+        </w:rPr>
+      </w:pPr>
+      <w:r>
+        <w:rPr>
+          <w:sz w:val="24"/>
+          <w:szCs w:val="24"/>
+          <w:lang w:eastAsia="en-GB"/>
+        </w:rPr>
+        <w:tab/>
+        <w:t xml:space="preserve">     Provide well managed scheduling interface for parents to keep up with curriculum.</w:t>
+      </w:r>
+    </w:p>
+    <w:p>
+      <w:pPr>
+        <w:tabs>
+          <w:tab w:val="left" w:pos="0"/>
+        </w:tabs>
+        <w:spacing w:after="0" w:line="240" w:lineRule="auto"/>
+        <w:rPr>
+          <w:sz w:val="24"/>
+          <w:szCs w:val="24"/>
+          <w:lang w:eastAsia="en-GB"/>
+        </w:rPr>
+      </w:pPr>
+      <w:r>
+        <w:rPr>
+          <w:sz w:val="24"/>
+          <w:szCs w:val="24"/>
+          <w:lang w:eastAsia="en-GB"/>
+        </w:rPr>
+        <w:tab/>
+        <w:t xml:space="preserve">     Platform for parents/ caretakers to voice their suggestion/ concerns. </w:t>
+      </w:r>
+    </w:p>
+    <w:p>
+      <w:pPr>
+        <w:tabs>
+          <w:tab w:val="left" w:pos="0"/>
+        </w:tabs>
+        <w:spacing w:after="0" w:line="240" w:lineRule="auto"/>
+        <w:ind w:firstLine="900"/>
+        <w:rPr>
+          <w:sz w:val="24"/>
+          <w:szCs w:val="24"/>
+          <w:lang w:eastAsia="en-GB"/>
+        </w:rPr>
+      </w:pPr>
+      <w:r>
+        <w:rPr>
+          <w:i/>
+          <w:sz w:val="24"/>
+          <w:szCs w:val="24"/>
+          <w:u w:val="single"/>
+          <w:lang w:eastAsia="en-GB"/>
+        </w:rPr>
+        <w:t>Performance:</w:t>
+      </w:r>
+      <w:r>
+        <w:rPr>
+          <w:sz w:val="24"/>
+          <w:szCs w:val="24"/>
+          <w:lang w:eastAsia="en-GB"/>
+        </w:rPr>
+        <w:t xml:space="preserve"> </w:t>
+      </w:r>
+      <w:r>
+        <w:rPr>
+          <w:sz w:val="24"/>
+          <w:szCs w:val="24"/>
+          <w:lang w:eastAsia="en-GB"/>
+        </w:rPr>
+        <w:t xml:space="preserve">Reliable and secured. </w:t>
+      </w:r>
+    </w:p>
+    <w:p>
+      <w:pPr>
+        <w:tabs>
+          <w:tab w:val="left" w:pos="0"/>
+        </w:tabs>
+        <w:spacing w:after="0" w:line="240" w:lineRule="auto"/>
+        <w:ind w:firstLine="900"/>
+        <w:rPr>
+          <w:sz w:val="24"/>
+          <w:szCs w:val="24"/>
+          <w:lang w:eastAsia="en-GB"/>
+        </w:rPr>
+      </w:pPr>
+      <w:r>
+        <w:rPr>
+          <w:sz w:val="24"/>
+          <w:szCs w:val="24"/>
+          <w:lang w:eastAsia="en-GB"/>
+        </w:rPr>
+        <w:tab/>
+      </w:r>
+      <w:r>
+        <w:rPr>
+          <w:sz w:val="24"/>
+          <w:szCs w:val="24"/>
+          <w:lang w:eastAsia="en-GB"/>
+        </w:rPr>
+        <w:tab/>
+        <w:t xml:space="preserve">  User friends, good GUI.</w:t>
       </w:r>
     </w:p>
     <w:p>
@@ -2989,7 +3080,24 @@
           <w:szCs w:val="24"/>
           <w:lang w:eastAsia="en-GB"/>
         </w:rPr>
-        <w:t xml:space="preserve">  Provide IT equipment visualizing and representing data to audience, as well as IT equipment for enhancement of presentation to audience.   </w:t>
+        <w:t xml:space="preserve">          </w:t>
+      </w:r>
+      <w:r>
+        <w:rPr>
+          <w:sz w:val="24"/>
+          <w:szCs w:val="24"/>
+          <w:lang w:eastAsia="en-GB"/>
+        </w:rPr>
+        <w:tab/>
+        <w:t xml:space="preserve">  </w:t>
+      </w:r>
+      <w:r>
+        <w:rPr>
+          <w:sz w:val="24"/>
+          <w:szCs w:val="24"/>
+          <w:lang w:eastAsia="en-GB"/>
+        </w:rPr>
+        <w:t xml:space="preserve">Affordable for all. </w:t>
       </w:r>
     </w:p>
     <w:p>
@@ -3009,11 +3117,46 @@
       </w:pPr>
       <w:r>
         <w:rPr>
-          <w:sz w:val="24"/>
-          <w:szCs w:val="24"/>
-          <w:lang w:eastAsia="en-GB"/>
-        </w:rPr>
-        <w:t xml:space="preserve">  Provide highest access control level for checking on school’s performance, data on finance and other areas of interest.</w:t>
+          <w:i/>
+          <w:sz w:val="24"/>
+          <w:szCs w:val="24"/>
+          <w:u w:val="single"/>
+          <w:lang w:eastAsia="en-GB"/>
+        </w:rPr>
+        <w:t>Security:</w:t>
+      </w:r>
+      <w:r>
+        <w:rPr>
+          <w:sz w:val="24"/>
+          <w:szCs w:val="24"/>
+          <w:lang w:eastAsia="en-GB"/>
+        </w:rPr>
+        <w:t xml:space="preserve"> </w:t>
+      </w:r>
+      <w:r>
+        <w:rPr>
+          <w:sz w:val="24"/>
+          <w:szCs w:val="24"/>
+          <w:lang w:eastAsia="en-GB"/>
+        </w:rPr>
+        <w:t>Must compliance to</w:t>
+      </w:r>
+      <w:r>
+        <w:rPr>
+          <w:sz w:val="24"/>
+          <w:szCs w:val="24"/>
+          <w:lang w:eastAsia="en-GB"/>
+        </w:rPr>
+        <w:t xml:space="preserve"> Complaint Policy, Confidentiality, Data protection policy, information and communication policy</w:t>
+      </w:r>
+      <w:r>
+        <w:rPr>
+          <w:rStyle w:val="EndnoteReference"/>
+          <w:sz w:val="24"/>
+          <w:szCs w:val="24"/>
+          <w:lang w:eastAsia="en-GB"/>
+        </w:rPr>
+        <w:endnoteReference w:id="6"/>
       </w:r>
     </w:p>
     <w:p>
@@ -3031,171 +3174,51 @@
           <w:lang w:eastAsia="en-GB"/>
         </w:rPr>
       </w:pPr>
-      <w:r>
-        <w:rPr>
-          <w:sz w:val="24"/>
-          <w:szCs w:val="24"/>
-          <w:lang w:eastAsia="en-GB"/>
-        </w:rPr>
-        <w:t xml:space="preserve">  Interface for issue direction to other staves/ public on schools policies as well as management of schools activities. </w:t>
-      </w:r>
-    </w:p>
-    <w:p>
-      <w:pPr>
+    </w:p>
+    <w:p>
+      <w:pPr>
+        <w:pStyle w:val="ListParagraph"/>
         <w:tabs>
           <w:tab w:val="left" w:pos="0"/>
-        </w:tabs>
-        <w:spacing w:after="0" w:line="240" w:lineRule="auto"/>
-        <w:ind w:firstLine="900"/>
-        <w:rPr>
-          <w:sz w:val="24"/>
-          <w:szCs w:val="24"/>
-          <w:lang w:eastAsia="en-GB"/>
-        </w:rPr>
-      </w:pPr>
-      <w:r>
-        <w:rPr>
-          <w:i/>
-          <w:sz w:val="24"/>
-          <w:szCs w:val="24"/>
-          <w:u w:val="single"/>
-          <w:lang w:eastAsia="en-GB"/>
-        </w:rPr>
-        <w:t>Performance:</w:t>
-      </w:r>
-      <w:r>
-        <w:rPr>
-          <w:sz w:val="24"/>
-          <w:szCs w:val="24"/>
-          <w:lang w:eastAsia="en-GB"/>
-        </w:rPr>
-        <w:t xml:space="preserve"> </w:t>
-      </w:r>
-      <w:r>
-        <w:rPr>
-          <w:sz w:val="24"/>
-          <w:szCs w:val="24"/>
-          <w:lang w:eastAsia="en-GB"/>
-        </w:rPr>
-        <w:t>Must be available and secured (more on security)</w:t>
-      </w:r>
-    </w:p>
-    <w:p>
-      <w:pPr>
-        <w:tabs>
-          <w:tab w:val="left" w:pos="0"/>
-        </w:tabs>
-        <w:spacing w:after="0" w:line="240" w:lineRule="auto"/>
-        <w:ind w:firstLine="900"/>
-        <w:rPr>
-          <w:sz w:val="24"/>
-          <w:szCs w:val="24"/>
-          <w:lang w:eastAsia="en-GB"/>
-        </w:rPr>
-      </w:pPr>
-      <w:r>
-        <w:rPr>
-          <w:sz w:val="24"/>
-          <w:szCs w:val="24"/>
-          <w:lang w:eastAsia="en-GB"/>
-        </w:rPr>
-        <w:tab/>
-        <w:t xml:space="preserve">          Easy to use to staves and governor, with little help from IT staff.</w:t>
-      </w:r>
-    </w:p>
-    <w:p>
-      <w:pPr>
-        <w:pStyle w:val="ListParagraph"/>
-        <w:tabs>
-          <w:tab w:val="left" w:pos="0"/>
+          <w:tab w:val="left" w:pos="4665"/>
         </w:tabs>
         <w:spacing w:after="0" w:line="240" w:lineRule="auto"/>
         <w:ind w:left="0" w:firstLine="900"/>
         <w:contextualSpacing w:val="0"/>
         <w:rPr>
-          <w:sz w:val="24"/>
-          <w:szCs w:val="24"/>
-          <w:lang w:eastAsia="en-GB"/>
-        </w:rPr>
-      </w:pPr>
-      <w:r>
-        <w:rPr>
-          <w:sz w:val="24"/>
-          <w:szCs w:val="24"/>
-          <w:lang w:eastAsia="en-GB"/>
-        </w:rPr>
-        <w:t xml:space="preserve">          Equipment must deliver high quality sounds and graphic presentation to audience. </w:t>
-      </w:r>
-    </w:p>
-    <w:p>
-      <w:pPr>
+          <w:b/>
+          <w:sz w:val="24"/>
+          <w:szCs w:val="24"/>
+          <w:u w:val="single"/>
+          <w:lang w:eastAsia="en-GB"/>
+        </w:rPr>
+      </w:pPr>
+      <w:r>
+        <w:rPr>
+          <w:b/>
+          <w:sz w:val="24"/>
+          <w:szCs w:val="24"/>
+          <w:u w:val="single"/>
+          <w:lang w:eastAsia="en-GB"/>
+        </w:rPr>
+        <w:t>Catering Staff</w:t>
+      </w:r>
+      <w:r>
+        <w:rPr>
+          <w:b/>
+          <w:sz w:val="24"/>
+          <w:szCs w:val="24"/>
+          <w:u w:val="single"/>
+          <w:lang w:eastAsia="en-GB"/>
+        </w:rPr>
+        <w:t>:</w:t>
+      </w:r>
+    </w:p>
+    <w:p>
+      <w:pPr>
+        <w:pStyle w:val="ListParagraph"/>
         <w:tabs>
           <w:tab w:val="left" w:pos="0"/>
-        </w:tabs>
-        <w:spacing w:after="0" w:line="240" w:lineRule="auto"/>
-        <w:ind w:firstLine="900"/>
-        <w:rPr>
-          <w:sz w:val="24"/>
-          <w:szCs w:val="24"/>
-          <w:lang w:eastAsia="en-GB"/>
-        </w:rPr>
-      </w:pPr>
-      <w:r>
-        <w:rPr>
-          <w:sz w:val="24"/>
-          <w:szCs w:val="24"/>
-          <w:lang w:eastAsia="en-GB"/>
-        </w:rPr>
-        <w:tab/>
-      </w:r>
-      <w:r>
-        <w:rPr>
-          <w:sz w:val="24"/>
-          <w:szCs w:val="24"/>
-          <w:lang w:eastAsia="en-GB"/>
-        </w:rPr>
-        <w:tab/>
-        <w:t xml:space="preserve">          Must be adaptive to change of management.  </w:t>
-      </w:r>
-      <w:r>
-        <w:rPr>
-          <w:sz w:val="24"/>
-          <w:szCs w:val="24"/>
-          <w:lang w:eastAsia="en-GB"/>
-        </w:rPr>
-        <w:tab/>
-      </w:r>
-      <w:r>
-        <w:rPr>
-          <w:sz w:val="24"/>
-          <w:szCs w:val="24"/>
-          <w:lang w:eastAsia="en-GB"/>
-        </w:rPr>
-        <w:tab/>
-      </w:r>
-      <w:r>
-        <w:rPr>
-          <w:sz w:val="24"/>
-          <w:szCs w:val="24"/>
-          <w:lang w:eastAsia="en-GB"/>
-        </w:rPr>
-        <w:tab/>
-      </w:r>
-      <w:r>
-        <w:rPr>
-          <w:sz w:val="24"/>
-          <w:szCs w:val="24"/>
-          <w:lang w:eastAsia="en-GB"/>
-        </w:rPr>
-        <w:tab/>
-      </w:r>
-    </w:p>
-    <w:p>
-      <w:pPr>
-        <w:pStyle w:val="ListParagraph"/>
-        <w:tabs>
-          <w:tab w:val="left" w:pos="0"/>
-          <w:tab w:val="left" w:pos="4665"/>
         </w:tabs>
         <w:spacing w:after="0" w:line="240" w:lineRule="auto"/>
         <w:ind w:left="0" w:firstLine="900"/>
@@ -3214,7 +3237,7 @@
           <w:u w:val="single"/>
           <w:lang w:eastAsia="en-GB"/>
         </w:rPr>
-        <w:t>Security:</w:t>
+        <w:t>Input:</w:t>
       </w:r>
       <w:r>
         <w:rPr>
@@ -3230,7 +3253,15 @@
           <w:szCs w:val="24"/>
           <w:lang w:eastAsia="en-GB"/>
         </w:rPr>
-        <w:t>The same as Administrator</w:t>
+        <w:t>Working schedule, foods safety regulation</w:t>
+      </w:r>
+      <w:r>
+        <w:rPr>
+          <w:sz w:val="24"/>
+          <w:szCs w:val="24"/>
+          <w:lang w:eastAsia="en-GB"/>
+        </w:rPr>
+        <w:t xml:space="preserve">. </w:t>
       </w:r>
     </w:p>
     <w:p>
@@ -3238,25 +3269,52 @@
         <w:pStyle w:val="ListParagraph"/>
         <w:tabs>
           <w:tab w:val="left" w:pos="0"/>
-          <w:tab w:val="left" w:pos="4665"/>
         </w:tabs>
         <w:spacing w:after="0" w:line="240" w:lineRule="auto"/>
         <w:ind w:left="0" w:firstLine="900"/>
         <w:contextualSpacing w:val="0"/>
         <w:rPr>
-          <w:sz w:val="24"/>
-          <w:szCs w:val="24"/>
-          <w:lang w:eastAsia="en-GB"/>
-        </w:rPr>
-      </w:pPr>
+          <w:lang w:eastAsia="en-GB"/>
+        </w:rPr>
+      </w:pPr>
+      <w:r>
+        <w:rPr>
+          <w:i/>
+          <w:sz w:val="24"/>
+          <w:szCs w:val="24"/>
+          <w:u w:val="single"/>
+          <w:lang w:eastAsia="en-GB"/>
+        </w:rPr>
+        <w:t>Output:</w:t>
+      </w:r>
+      <w:r>
+        <w:rPr>
+          <w:sz w:val="24"/>
+          <w:szCs w:val="24"/>
+          <w:lang w:eastAsia="en-GB"/>
+        </w:rPr>
+        <w:t xml:space="preserve"> T</w:t>
+      </w:r>
+      <w:r>
+        <w:rPr>
+          <w:sz w:val="24"/>
+          <w:szCs w:val="24"/>
+          <w:lang w:eastAsia="en-GB"/>
+        </w:rPr>
+        <w:t xml:space="preserve">echnology to </w:t>
+      </w:r>
+      <w:r>
+        <w:rPr>
+          <w:sz w:val="24"/>
+          <w:szCs w:val="24"/>
+          <w:lang w:eastAsia="en-GB"/>
+        </w:rPr>
+        <w:t xml:space="preserve">ensure the delivery of quality and safe food. </w:t>
+      </w:r>
     </w:p>
     <w:p>
       <w:pPr>
         <w:pStyle w:val="ListParagraph"/>
-        <w:numPr>
-          <w:ilvl w:val="0"/>
-          <w:numId w:val="43"/>
-        </w:numPr>
         <w:tabs>
           <w:tab w:val="left" w:pos="0"/>
         </w:tabs>
@@ -3264,52 +3322,36 @@
         <w:ind w:left="0" w:firstLine="900"/>
         <w:contextualSpacing w:val="0"/>
         <w:rPr>
-          <w:b/>
+          <w:sz w:val="24"/>
+          <w:szCs w:val="24"/>
+          <w:lang w:eastAsia="en-GB"/>
+        </w:rPr>
+      </w:pPr>
+      <w:r>
+        <w:rPr>
+          <w:i/>
           <w:sz w:val="24"/>
           <w:szCs w:val="24"/>
           <w:u w:val="single"/>
           <w:lang w:eastAsia="en-GB"/>
         </w:rPr>
-      </w:pPr>
-      <w:r>
-        <w:rPr>
-          <w:b/>
-          <w:sz w:val="24"/>
-          <w:szCs w:val="24"/>
-          <w:u w:val="single"/>
-          <w:lang w:eastAsia="en-GB"/>
-        </w:rPr>
-        <w:t>Catering</w:t>
-      </w:r>
-      <w:r>
-        <w:rPr>
-          <w:b/>
-          <w:sz w:val="24"/>
-          <w:szCs w:val="24"/>
-          <w:u w:val="single"/>
+        <w:t>Process:</w:t>
+      </w:r>
+      <w:r>
+        <w:rPr>
+          <w:sz w:val="24"/>
+          <w:szCs w:val="24"/>
           <w:lang w:eastAsia="en-GB"/>
         </w:rPr>
         <w:t xml:space="preserve"> </w:t>
       </w:r>
       <w:r>
         <w:rPr>
-          <w:b/>
-          <w:sz w:val="24"/>
-          <w:szCs w:val="24"/>
-          <w:u w:val="single"/>
-          <w:lang w:eastAsia="en-GB"/>
-        </w:rPr>
-        <w:t>Staff</w:t>
-      </w:r>
-      <w:r>
-        <w:rPr>
-          <w:b/>
-          <w:sz w:val="24"/>
-          <w:szCs w:val="24"/>
-          <w:u w:val="single"/>
-          <w:lang w:eastAsia="en-GB"/>
-        </w:rPr>
-        <w:t>:</w:t>
+          <w:sz w:val="24"/>
+          <w:szCs w:val="24"/>
+          <w:lang w:eastAsia="en-GB"/>
+        </w:rPr>
+        <w:t>Provide Equipment/ Procedures to closely monitor food’s source and condition.</w:t>
       </w:r>
     </w:p>
     <w:p>
@@ -3329,29 +3371,20 @@
       </w:pPr>
       <w:r>
         <w:rPr>
-          <w:i/>
-          <w:sz w:val="24"/>
-          <w:szCs w:val="24"/>
-          <w:u w:val="single"/>
-          <w:lang w:eastAsia="en-GB"/>
-        </w:rPr>
-        <w:t>Input:</w:t>
-      </w:r>
-      <w:r>
-        <w:rPr>
-          <w:sz w:val="24"/>
-          <w:szCs w:val="24"/>
-          <w:lang w:eastAsia="en-GB"/>
-        </w:rPr>
-        <w:t xml:space="preserve"> </w:t>
-      </w:r>
-      <w:r>
-        <w:rPr>
-          <w:sz w:val="24"/>
-          <w:szCs w:val="24"/>
-          <w:lang w:eastAsia="en-GB"/>
-        </w:rPr>
-        <w:t xml:space="preserve">Meeting, finance details and other areas of interest. </w:t>
+          <w:sz w:val="24"/>
+          <w:szCs w:val="24"/>
+          <w:lang w:eastAsia="en-GB"/>
+        </w:rPr>
+        <w:tab/>
+        <w:t xml:space="preserve">      Provide monitoring devices for catering works. </w:t>
+      </w:r>
+      <w:r>
+        <w:rPr>
+          <w:sz w:val="24"/>
+          <w:szCs w:val="24"/>
+          <w:lang w:eastAsia="en-GB"/>
+        </w:rPr>
+        <w:tab/>
       </w:r>
     </w:p>
     <w:p>
@@ -3364,6 +3397,31 @@
         <w:ind w:left="0" w:firstLine="900"/>
         <w:contextualSpacing w:val="0"/>
         <w:rPr>
+          <w:sz w:val="24"/>
+          <w:szCs w:val="24"/>
+          <w:lang w:eastAsia="en-GB"/>
+        </w:rPr>
+      </w:pPr>
+      <w:r>
+        <w:rPr>
+          <w:sz w:val="24"/>
+          <w:szCs w:val="24"/>
+          <w:lang w:eastAsia="en-GB"/>
+        </w:rPr>
+        <w:tab/>
+        <w:t xml:space="preserve">      Provide information for the promotion of healthy eating. </w:t>
+      </w:r>
+    </w:p>
+    <w:p>
+      <w:pPr>
+        <w:tabs>
+          <w:tab w:val="left" w:pos="0"/>
+        </w:tabs>
+        <w:spacing w:after="0" w:line="240" w:lineRule="auto"/>
+        <w:ind w:firstLine="900"/>
+        <w:rPr>
+          <w:sz w:val="24"/>
+          <w:szCs w:val="24"/>
           <w:lang w:eastAsia="en-GB"/>
         </w:rPr>
       </w:pPr>
@@ -3375,23 +3433,93 @@
           <w:u w:val="single"/>
           <w:lang w:eastAsia="en-GB"/>
         </w:rPr>
-        <w:t>Output:</w:t>
-      </w:r>
-      <w:r>
-        <w:rPr>
-          <w:sz w:val="24"/>
-          <w:szCs w:val="24"/>
-          <w:lang w:eastAsia="en-GB"/>
-        </w:rPr>
-        <w:t xml:space="preserve"> T</w:t>
-      </w:r>
-      <w:r>
-        <w:rPr>
-          <w:sz w:val="24"/>
-          <w:szCs w:val="24"/>
-          <w:lang w:eastAsia="en-GB"/>
-        </w:rPr>
-        <w:t>echnology to facilitate the management of the school by meeting, presenting and assert control on schools performance.</w:t>
+        <w:t>Performance:</w:t>
+      </w:r>
+      <w:r>
+        <w:rPr>
+          <w:sz w:val="24"/>
+          <w:szCs w:val="24"/>
+          <w:lang w:eastAsia="en-GB"/>
+        </w:rPr>
+        <w:t xml:space="preserve"> </w:t>
+      </w:r>
+      <w:r>
+        <w:rPr>
+          <w:sz w:val="24"/>
+          <w:szCs w:val="24"/>
+          <w:lang w:eastAsia="en-GB"/>
+        </w:rPr>
+        <w:t>Must be accurate and highly available.</w:t>
+      </w:r>
+    </w:p>
+    <w:p>
+      <w:pPr>
+        <w:tabs>
+          <w:tab w:val="left" w:pos="0"/>
+        </w:tabs>
+        <w:spacing w:after="0" w:line="240" w:lineRule="auto"/>
+        <w:ind w:firstLine="900"/>
+        <w:rPr>
+          <w:sz w:val="24"/>
+          <w:szCs w:val="24"/>
+          <w:lang w:eastAsia="en-GB"/>
+        </w:rPr>
+      </w:pPr>
+      <w:r>
+        <w:rPr>
+          <w:sz w:val="24"/>
+          <w:szCs w:val="24"/>
+          <w:lang w:eastAsia="en-GB"/>
+        </w:rPr>
+        <w:lastRenderedPageBreak/>
+        <w:tab/>
+      </w:r>
+      <w:r>
+        <w:rPr>
+          <w:sz w:val="24"/>
+          <w:szCs w:val="24"/>
+          <w:lang w:eastAsia="en-GB"/>
+        </w:rPr>
+        <w:tab/>
+        <w:t>Resilience to the physical and environmental damage.</w:t>
+      </w:r>
+    </w:p>
+    <w:p>
+      <w:pPr>
+        <w:tabs>
+          <w:tab w:val="left" w:pos="0"/>
+        </w:tabs>
+        <w:spacing w:after="0" w:line="240" w:lineRule="auto"/>
+        <w:ind w:firstLine="900"/>
+        <w:rPr>
+          <w:sz w:val="24"/>
+          <w:szCs w:val="24"/>
+          <w:lang w:eastAsia="en-GB"/>
+        </w:rPr>
+      </w:pPr>
+      <w:r>
+        <w:rPr>
+          <w:sz w:val="24"/>
+          <w:szCs w:val="24"/>
+          <w:lang w:eastAsia="en-GB"/>
+        </w:rPr>
+        <w:tab/>
+      </w:r>
+      <w:r>
+        <w:rPr>
+          <w:sz w:val="24"/>
+          <w:szCs w:val="24"/>
+          <w:lang w:eastAsia="en-GB"/>
+        </w:rPr>
+        <w:tab/>
+      </w:r>
+      <w:r>
+        <w:rPr>
+          <w:sz w:val="24"/>
+          <w:szCs w:val="24"/>
+          <w:lang w:eastAsia="en-GB"/>
+        </w:rPr>
+        <w:tab/>
       </w:r>
     </w:p>
     <w:p>
@@ -3399,6 +3527,7 @@
         <w:pStyle w:val="ListParagraph"/>
         <w:tabs>
           <w:tab w:val="left" w:pos="0"/>
+          <w:tab w:val="left" w:pos="4665"/>
         </w:tabs>
         <w:spacing w:after="0" w:line="240" w:lineRule="auto"/>
         <w:ind w:left="0" w:firstLine="900"/>
@@ -3417,7 +3546,7 @@
           <w:u w:val="single"/>
           <w:lang w:eastAsia="en-GB"/>
         </w:rPr>
-        <w:t>Process:</w:t>
+        <w:t>Security:</w:t>
       </w:r>
       <w:r>
         <w:rPr>
@@ -3433,721 +3562,15 @@
           <w:szCs w:val="24"/>
           <w:lang w:eastAsia="en-GB"/>
         </w:rPr>
-        <w:t xml:space="preserve">Provide IT procedures for coordination of meeting. </w:t>
-      </w:r>
-    </w:p>
-    <w:p>
-      <w:pPr>
-        <w:pStyle w:val="ListParagraph"/>
-        <w:tabs>
-          <w:tab w:val="left" w:pos="0"/>
-        </w:tabs>
-        <w:spacing w:after="0" w:line="240" w:lineRule="auto"/>
-        <w:ind w:left="0" w:firstLine="900"/>
-        <w:contextualSpacing w:val="0"/>
-        <w:rPr>
-          <w:sz w:val="24"/>
-          <w:szCs w:val="24"/>
-          <w:lang w:eastAsia="en-GB"/>
-        </w:rPr>
-      </w:pPr>
-      <w:r>
-        <w:rPr>
-          <w:sz w:val="24"/>
-          <w:szCs w:val="24"/>
-          <w:lang w:eastAsia="en-GB"/>
-        </w:rPr>
-        <w:lastRenderedPageBreak/>
-        <w:t xml:space="preserve">  Provide IT equipment visualizing and representing data to audience, as well as IT equipment for enhancement of presentation to audience.   </w:t>
-      </w:r>
-    </w:p>
-    <w:p>
-      <w:pPr>
-        <w:pStyle w:val="ListParagraph"/>
-        <w:tabs>
-          <w:tab w:val="left" w:pos="0"/>
-        </w:tabs>
-        <w:spacing w:after="0" w:line="240" w:lineRule="auto"/>
-        <w:ind w:left="0" w:firstLine="900"/>
-        <w:contextualSpacing w:val="0"/>
-        <w:rPr>
-          <w:sz w:val="24"/>
-          <w:szCs w:val="24"/>
-          <w:lang w:eastAsia="en-GB"/>
-        </w:rPr>
-      </w:pPr>
-      <w:r>
-        <w:rPr>
-          <w:sz w:val="24"/>
-          <w:szCs w:val="24"/>
-          <w:lang w:eastAsia="en-GB"/>
-        </w:rPr>
-        <w:t xml:space="preserve">  Provide highest access control level for checking on school’s performance, data on finance and other areas of interest.</w:t>
-      </w:r>
-    </w:p>
-    <w:p>
-      <w:pPr>
-        <w:pStyle w:val="ListParagraph"/>
-        <w:tabs>
-          <w:tab w:val="left" w:pos="0"/>
-        </w:tabs>
-        <w:spacing w:after="0" w:line="240" w:lineRule="auto"/>
-        <w:ind w:left="0" w:firstLine="900"/>
-        <w:contextualSpacing w:val="0"/>
-        <w:rPr>
-          <w:sz w:val="24"/>
-          <w:szCs w:val="24"/>
-          <w:lang w:eastAsia="en-GB"/>
-        </w:rPr>
-      </w:pPr>
-      <w:r>
-        <w:rPr>
-          <w:sz w:val="24"/>
-          <w:szCs w:val="24"/>
-          <w:lang w:eastAsia="en-GB"/>
-        </w:rPr>
-        <w:t xml:space="preserve">  Interface for issue direction to other staves/ public on schools policies as well as management of schools activities. </w:t>
-      </w:r>
-    </w:p>
-    <w:p>
-      <w:pPr>
-        <w:tabs>
-          <w:tab w:val="left" w:pos="0"/>
-        </w:tabs>
-        <w:spacing w:after="0" w:line="240" w:lineRule="auto"/>
-        <w:ind w:firstLine="900"/>
-        <w:rPr>
-          <w:sz w:val="24"/>
-          <w:szCs w:val="24"/>
-          <w:lang w:eastAsia="en-GB"/>
-        </w:rPr>
-      </w:pPr>
-      <w:r>
-        <w:rPr>
-          <w:i/>
-          <w:sz w:val="24"/>
-          <w:szCs w:val="24"/>
-          <w:u w:val="single"/>
-          <w:lang w:eastAsia="en-GB"/>
-        </w:rPr>
-        <w:t>Performance:</w:t>
-      </w:r>
-      <w:r>
-        <w:rPr>
-          <w:sz w:val="24"/>
-          <w:szCs w:val="24"/>
-          <w:lang w:eastAsia="en-GB"/>
-        </w:rPr>
-        <w:t xml:space="preserve"> </w:t>
-      </w:r>
-      <w:r>
-        <w:rPr>
-          <w:sz w:val="24"/>
-          <w:szCs w:val="24"/>
-          <w:lang w:eastAsia="en-GB"/>
-        </w:rPr>
-        <w:t>Must be available and secured (more on security)</w:t>
-      </w:r>
-    </w:p>
-    <w:p>
-      <w:pPr>
-        <w:tabs>
-          <w:tab w:val="left" w:pos="0"/>
-        </w:tabs>
-        <w:spacing w:after="0" w:line="240" w:lineRule="auto"/>
-        <w:ind w:firstLine="900"/>
-        <w:rPr>
-          <w:sz w:val="24"/>
-          <w:szCs w:val="24"/>
-          <w:lang w:eastAsia="en-GB"/>
-        </w:rPr>
-      </w:pPr>
-      <w:r>
-        <w:rPr>
-          <w:sz w:val="24"/>
-          <w:szCs w:val="24"/>
-          <w:lang w:eastAsia="en-GB"/>
-        </w:rPr>
-        <w:tab/>
-        <w:t xml:space="preserve">          Easy to use to staves and governor, with little help from IT staff.</w:t>
-      </w:r>
-    </w:p>
-    <w:p>
-      <w:pPr>
-        <w:pStyle w:val="ListParagraph"/>
-        <w:tabs>
-          <w:tab w:val="left" w:pos="0"/>
-        </w:tabs>
-        <w:spacing w:after="0" w:line="240" w:lineRule="auto"/>
-        <w:ind w:left="0" w:firstLine="900"/>
-        <w:contextualSpacing w:val="0"/>
-        <w:rPr>
-          <w:sz w:val="24"/>
-          <w:szCs w:val="24"/>
-          <w:lang w:eastAsia="en-GB"/>
-        </w:rPr>
-      </w:pPr>
-      <w:r>
-        <w:rPr>
-          <w:sz w:val="24"/>
-          <w:szCs w:val="24"/>
-          <w:lang w:eastAsia="en-GB"/>
-        </w:rPr>
-        <w:t xml:space="preserve">          Equipment must deliver high quality sounds and graphic presentation to audience. </w:t>
-      </w:r>
-    </w:p>
-    <w:p>
-      <w:pPr>
-        <w:tabs>
-          <w:tab w:val="left" w:pos="0"/>
-        </w:tabs>
-        <w:spacing w:after="0" w:line="240" w:lineRule="auto"/>
-        <w:ind w:firstLine="900"/>
-        <w:rPr>
-          <w:sz w:val="24"/>
-          <w:szCs w:val="24"/>
-          <w:lang w:eastAsia="en-GB"/>
-        </w:rPr>
-      </w:pPr>
-      <w:r>
-        <w:rPr>
-          <w:sz w:val="24"/>
-          <w:szCs w:val="24"/>
-          <w:lang w:eastAsia="en-GB"/>
-        </w:rPr>
-        <w:tab/>
-      </w:r>
-      <w:r>
-        <w:rPr>
-          <w:sz w:val="24"/>
-          <w:szCs w:val="24"/>
-          <w:lang w:eastAsia="en-GB"/>
-        </w:rPr>
-        <w:tab/>
-        <w:t xml:space="preserve">          Must be adaptive to change of management.  </w:t>
-      </w:r>
-      <w:r>
-        <w:rPr>
-          <w:sz w:val="24"/>
-          <w:szCs w:val="24"/>
-          <w:lang w:eastAsia="en-GB"/>
-        </w:rPr>
-        <w:tab/>
-      </w:r>
-      <w:r>
-        <w:rPr>
-          <w:sz w:val="24"/>
-          <w:szCs w:val="24"/>
-          <w:lang w:eastAsia="en-GB"/>
-        </w:rPr>
-        <w:tab/>
-      </w:r>
-      <w:r>
-        <w:rPr>
-          <w:sz w:val="24"/>
-          <w:szCs w:val="24"/>
-          <w:lang w:eastAsia="en-GB"/>
-        </w:rPr>
-        <w:tab/>
-      </w:r>
-      <w:r>
-        <w:rPr>
-          <w:sz w:val="24"/>
-          <w:szCs w:val="24"/>
-          <w:lang w:eastAsia="en-GB"/>
-        </w:rPr>
-        <w:tab/>
-      </w:r>
-    </w:p>
-    <w:p>
-      <w:pPr>
-        <w:pStyle w:val="ListParagraph"/>
-        <w:tabs>
-          <w:tab w:val="left" w:pos="0"/>
-          <w:tab w:val="left" w:pos="4665"/>
-        </w:tabs>
-        <w:spacing w:after="0" w:line="240" w:lineRule="auto"/>
-        <w:ind w:left="0" w:firstLine="900"/>
-        <w:contextualSpacing w:val="0"/>
-        <w:rPr>
-          <w:sz w:val="24"/>
-          <w:szCs w:val="24"/>
-          <w:lang w:eastAsia="en-GB"/>
-        </w:rPr>
-      </w:pPr>
-      <w:r>
-        <w:rPr>
-          <w:i/>
-          <w:sz w:val="24"/>
-          <w:szCs w:val="24"/>
-          <w:u w:val="single"/>
-          <w:lang w:eastAsia="en-GB"/>
-        </w:rPr>
-        <w:t>Security:</w:t>
-      </w:r>
-      <w:r>
-        <w:rPr>
-          <w:sz w:val="24"/>
-          <w:szCs w:val="24"/>
-          <w:lang w:eastAsia="en-GB"/>
-        </w:rPr>
-        <w:t xml:space="preserve"> </w:t>
-      </w:r>
-      <w:r>
-        <w:rPr>
-          <w:sz w:val="24"/>
-          <w:szCs w:val="24"/>
-          <w:lang w:eastAsia="en-GB"/>
-        </w:rPr>
-        <w:t>The same as Administrator</w:t>
-      </w:r>
-    </w:p>
-    <w:p>
-      <w:pPr>
-        <w:pStyle w:val="ListParagraph"/>
-        <w:tabs>
-          <w:tab w:val="left" w:pos="0"/>
-          <w:tab w:val="left" w:pos="4665"/>
-        </w:tabs>
-        <w:spacing w:after="0" w:line="240" w:lineRule="auto"/>
-        <w:ind w:left="0" w:firstLine="900"/>
-        <w:contextualSpacing w:val="0"/>
-        <w:rPr>
-          <w:sz w:val="24"/>
-          <w:szCs w:val="24"/>
-          <w:lang w:eastAsia="en-GB"/>
-        </w:rPr>
-      </w:pPr>
-    </w:p>
-    <w:p>
-      <w:pPr>
-        <w:pStyle w:val="ListParagraph"/>
-        <w:numPr>
-          <w:ilvl w:val="0"/>
-          <w:numId w:val="43"/>
-        </w:numPr>
-        <w:tabs>
-          <w:tab w:val="left" w:pos="0"/>
-        </w:tabs>
-        <w:spacing w:after="0" w:line="240" w:lineRule="auto"/>
-        <w:ind w:left="0" w:firstLine="900"/>
-        <w:contextualSpacing w:val="0"/>
-        <w:rPr>
-          <w:b/>
-          <w:sz w:val="24"/>
-          <w:szCs w:val="24"/>
-          <w:u w:val="single"/>
-          <w:lang w:eastAsia="en-GB"/>
-        </w:rPr>
-      </w:pPr>
-      <w:r>
-        <w:rPr>
-          <w:b/>
-          <w:sz w:val="24"/>
-          <w:szCs w:val="24"/>
-          <w:u w:val="single"/>
-          <w:lang w:eastAsia="en-GB"/>
-        </w:rPr>
-        <w:t>All stakeholders</w:t>
-      </w:r>
-      <w:r>
-        <w:rPr>
-          <w:b/>
-          <w:sz w:val="24"/>
-          <w:szCs w:val="24"/>
-          <w:u w:val="single"/>
-          <w:lang w:eastAsia="en-GB"/>
-        </w:rPr>
-        <w:t>:</w:t>
-      </w:r>
-    </w:p>
-    <w:p>
-      <w:pPr>
-        <w:pStyle w:val="ListParagraph"/>
-        <w:tabs>
-          <w:tab w:val="left" w:pos="0"/>
-        </w:tabs>
-        <w:spacing w:after="0" w:line="240" w:lineRule="auto"/>
-        <w:ind w:left="0" w:firstLine="900"/>
-        <w:contextualSpacing w:val="0"/>
-        <w:rPr>
-          <w:sz w:val="24"/>
-          <w:szCs w:val="24"/>
-          <w:lang w:eastAsia="en-GB"/>
-        </w:rPr>
-      </w:pPr>
-      <w:r>
-        <w:rPr>
-          <w:i/>
-          <w:sz w:val="24"/>
-          <w:szCs w:val="24"/>
-          <w:u w:val="single"/>
-          <w:lang w:eastAsia="en-GB"/>
-        </w:rPr>
-        <w:t>Input:</w:t>
-      </w:r>
-      <w:r>
-        <w:rPr>
-          <w:sz w:val="24"/>
-          <w:szCs w:val="24"/>
-          <w:lang w:eastAsia="en-GB"/>
-        </w:rPr>
-        <w:t xml:space="preserve"> </w:t>
-      </w:r>
-      <w:r>
-        <w:rPr>
-          <w:sz w:val="24"/>
-          <w:szCs w:val="24"/>
-          <w:lang w:eastAsia="en-GB"/>
-        </w:rPr>
-        <w:t xml:space="preserve">Meeting, finance details and other areas of interest. </w:t>
-      </w:r>
-    </w:p>
-    <w:p>
-      <w:pPr>
-        <w:pStyle w:val="ListParagraph"/>
-        <w:tabs>
-          <w:tab w:val="left" w:pos="0"/>
-        </w:tabs>
-        <w:spacing w:after="0" w:line="240" w:lineRule="auto"/>
-        <w:ind w:left="0" w:firstLine="900"/>
-        <w:contextualSpacing w:val="0"/>
-        <w:rPr>
-          <w:lang w:eastAsia="en-GB"/>
-        </w:rPr>
-      </w:pPr>
-      <w:r>
-        <w:rPr>
-          <w:i/>
-          <w:sz w:val="24"/>
-          <w:szCs w:val="24"/>
-          <w:u w:val="single"/>
-          <w:lang w:eastAsia="en-GB"/>
-        </w:rPr>
-        <w:t>Output:</w:t>
-      </w:r>
-      <w:r>
-        <w:rPr>
-          <w:sz w:val="24"/>
-          <w:szCs w:val="24"/>
-          <w:lang w:eastAsia="en-GB"/>
-        </w:rPr>
-        <w:t xml:space="preserve"> T</w:t>
-      </w:r>
-      <w:r>
-        <w:rPr>
-          <w:sz w:val="24"/>
-          <w:szCs w:val="24"/>
-          <w:lang w:eastAsia="en-GB"/>
-        </w:rPr>
-        <w:t>echnology to facilitate the management of the school by meeting, presenting and assert control on schools performance.</w:t>
-      </w:r>
-    </w:p>
-    <w:p>
-      <w:pPr>
-        <w:pStyle w:val="ListParagraph"/>
-        <w:tabs>
-          <w:tab w:val="left" w:pos="0"/>
-        </w:tabs>
-        <w:spacing w:after="0" w:line="240" w:lineRule="auto"/>
-        <w:ind w:left="0" w:firstLine="900"/>
-        <w:contextualSpacing w:val="0"/>
-        <w:rPr>
-          <w:sz w:val="24"/>
-          <w:szCs w:val="24"/>
-          <w:lang w:eastAsia="en-GB"/>
-        </w:rPr>
-      </w:pPr>
-      <w:r>
-        <w:rPr>
-          <w:i/>
-          <w:sz w:val="24"/>
-          <w:szCs w:val="24"/>
-          <w:u w:val="single"/>
-          <w:lang w:eastAsia="en-GB"/>
-        </w:rPr>
-        <w:t>Process:</w:t>
-      </w:r>
-      <w:r>
-        <w:rPr>
-          <w:sz w:val="24"/>
-          <w:szCs w:val="24"/>
-          <w:lang w:eastAsia="en-GB"/>
-        </w:rPr>
-        <w:t xml:space="preserve"> </w:t>
-      </w:r>
-      <w:r>
-        <w:rPr>
-          <w:sz w:val="24"/>
-          <w:szCs w:val="24"/>
-          <w:lang w:eastAsia="en-GB"/>
-        </w:rPr>
-        <w:t xml:space="preserve">Provide IT procedures for coordination of meeting. </w:t>
-      </w:r>
-    </w:p>
-    <w:p>
-      <w:pPr>
-        <w:pStyle w:val="ListParagraph"/>
-        <w:tabs>
-          <w:tab w:val="left" w:pos="0"/>
-        </w:tabs>
-        <w:spacing w:after="0" w:line="240" w:lineRule="auto"/>
-        <w:ind w:left="0" w:firstLine="900"/>
-        <w:contextualSpacing w:val="0"/>
-        <w:rPr>
-          <w:sz w:val="24"/>
-          <w:szCs w:val="24"/>
-          <w:lang w:eastAsia="en-GB"/>
-        </w:rPr>
-      </w:pPr>
-      <w:r>
-        <w:rPr>
-          <w:sz w:val="24"/>
-          <w:szCs w:val="24"/>
-          <w:lang w:eastAsia="en-GB"/>
-        </w:rPr>
-        <w:t xml:space="preserve">  Provide IT equipment visualizing and representing data to audience, as well as IT equipment for enhancement of presentation to audience.   </w:t>
-      </w:r>
-    </w:p>
-    <w:p>
-      <w:pPr>
-        <w:pStyle w:val="ListParagraph"/>
-        <w:tabs>
-          <w:tab w:val="left" w:pos="0"/>
-        </w:tabs>
-        <w:spacing w:after="0" w:line="240" w:lineRule="auto"/>
-        <w:ind w:left="0" w:firstLine="900"/>
-        <w:contextualSpacing w:val="0"/>
-        <w:rPr>
-          <w:sz w:val="24"/>
-          <w:szCs w:val="24"/>
-          <w:lang w:eastAsia="en-GB"/>
-        </w:rPr>
-      </w:pPr>
-      <w:r>
-        <w:rPr>
-          <w:sz w:val="24"/>
-          <w:szCs w:val="24"/>
-          <w:lang w:eastAsia="en-GB"/>
-        </w:rPr>
-        <w:t xml:space="preserve">  Provide highest access control level for checking on school’s performance, data on finance and other areas of interest.</w:t>
-      </w:r>
-    </w:p>
-    <w:p>
-      <w:pPr>
-        <w:pStyle w:val="ListParagraph"/>
-        <w:tabs>
-          <w:tab w:val="left" w:pos="0"/>
-        </w:tabs>
-        <w:spacing w:after="0" w:line="240" w:lineRule="auto"/>
-        <w:ind w:left="0" w:firstLine="900"/>
-        <w:contextualSpacing w:val="0"/>
-        <w:rPr>
-          <w:sz w:val="24"/>
-          <w:szCs w:val="24"/>
-          <w:lang w:eastAsia="en-GB"/>
-        </w:rPr>
-      </w:pPr>
-      <w:r>
-        <w:rPr>
-          <w:sz w:val="24"/>
-          <w:szCs w:val="24"/>
-          <w:lang w:eastAsia="en-GB"/>
-        </w:rPr>
-        <w:t xml:space="preserve">  Interface for issue direction to other staves/ public on schools policies as well as management of schools activities. </w:t>
-      </w:r>
-    </w:p>
-    <w:p>
-      <w:pPr>
-        <w:tabs>
-          <w:tab w:val="left" w:pos="0"/>
-        </w:tabs>
-        <w:spacing w:after="0" w:line="240" w:lineRule="auto"/>
-        <w:ind w:firstLine="900"/>
-        <w:rPr>
-          <w:sz w:val="24"/>
-          <w:szCs w:val="24"/>
-          <w:lang w:eastAsia="en-GB"/>
-        </w:rPr>
-      </w:pPr>
-      <w:r>
-        <w:rPr>
-          <w:i/>
-          <w:sz w:val="24"/>
-          <w:szCs w:val="24"/>
-          <w:u w:val="single"/>
-          <w:lang w:eastAsia="en-GB"/>
-        </w:rPr>
-        <w:t>Performance:</w:t>
-      </w:r>
-      <w:r>
-        <w:rPr>
-          <w:sz w:val="24"/>
-          <w:szCs w:val="24"/>
-          <w:lang w:eastAsia="en-GB"/>
-        </w:rPr>
-        <w:t xml:space="preserve"> </w:t>
-      </w:r>
-      <w:r>
-        <w:rPr>
-          <w:sz w:val="24"/>
-          <w:szCs w:val="24"/>
-          <w:lang w:eastAsia="en-GB"/>
-        </w:rPr>
-        <w:t>Must be available and secured (more on security)</w:t>
-      </w:r>
-    </w:p>
-    <w:p>
-      <w:pPr>
-        <w:tabs>
-          <w:tab w:val="left" w:pos="0"/>
-        </w:tabs>
-        <w:spacing w:after="0" w:line="240" w:lineRule="auto"/>
-        <w:ind w:firstLine="900"/>
-        <w:rPr>
-          <w:sz w:val="24"/>
-          <w:szCs w:val="24"/>
-          <w:lang w:eastAsia="en-GB"/>
-        </w:rPr>
-      </w:pPr>
-      <w:r>
-        <w:rPr>
-          <w:sz w:val="24"/>
-          <w:szCs w:val="24"/>
-          <w:lang w:eastAsia="en-GB"/>
-        </w:rPr>
-        <w:tab/>
-        <w:t xml:space="preserve">          Easy to use to staves and governor, with little help from IT staff.</w:t>
-      </w:r>
-    </w:p>
-    <w:p>
-      <w:pPr>
-        <w:pStyle w:val="ListParagraph"/>
-        <w:tabs>
-          <w:tab w:val="left" w:pos="0"/>
-        </w:tabs>
-        <w:spacing w:after="0" w:line="240" w:lineRule="auto"/>
-        <w:ind w:left="0" w:firstLine="900"/>
-        <w:contextualSpacing w:val="0"/>
-        <w:rPr>
-          <w:sz w:val="24"/>
-          <w:szCs w:val="24"/>
-          <w:lang w:eastAsia="en-GB"/>
-        </w:rPr>
-      </w:pPr>
-      <w:r>
-        <w:rPr>
-          <w:sz w:val="24"/>
-          <w:szCs w:val="24"/>
-          <w:lang w:eastAsia="en-GB"/>
-        </w:rPr>
-        <w:t xml:space="preserve">          Equipment must deliver high quality sounds and graphic presentation to audience. </w:t>
-      </w:r>
-    </w:p>
-    <w:p>
-      <w:pPr>
-        <w:tabs>
-          <w:tab w:val="left" w:pos="0"/>
-        </w:tabs>
-        <w:spacing w:after="0" w:line="240" w:lineRule="auto"/>
-        <w:ind w:firstLine="900"/>
-        <w:rPr>
-          <w:sz w:val="24"/>
-          <w:szCs w:val="24"/>
-          <w:lang w:eastAsia="en-GB"/>
-        </w:rPr>
-      </w:pPr>
-      <w:r>
-        <w:rPr>
-          <w:sz w:val="24"/>
-          <w:szCs w:val="24"/>
-          <w:lang w:eastAsia="en-GB"/>
-        </w:rPr>
-        <w:tab/>
-      </w:r>
-      <w:r>
-        <w:rPr>
-          <w:sz w:val="24"/>
-          <w:szCs w:val="24"/>
-          <w:lang w:eastAsia="en-GB"/>
-        </w:rPr>
-        <w:tab/>
-        <w:t xml:space="preserve">          Must be adaptive to change of management.  </w:t>
-      </w:r>
-      <w:r>
-        <w:rPr>
-          <w:sz w:val="24"/>
-          <w:szCs w:val="24"/>
-          <w:lang w:eastAsia="en-GB"/>
-        </w:rPr>
-        <w:tab/>
-      </w:r>
-      <w:r>
-        <w:rPr>
-          <w:sz w:val="24"/>
-          <w:szCs w:val="24"/>
-          <w:lang w:eastAsia="en-GB"/>
-        </w:rPr>
-        <w:tab/>
-      </w:r>
-      <w:r>
-        <w:rPr>
-          <w:sz w:val="24"/>
-          <w:szCs w:val="24"/>
-          <w:lang w:eastAsia="en-GB"/>
-        </w:rPr>
-        <w:tab/>
-      </w:r>
-      <w:r>
-        <w:rPr>
-          <w:sz w:val="24"/>
-          <w:szCs w:val="24"/>
-          <w:lang w:eastAsia="en-GB"/>
-        </w:rPr>
-        <w:tab/>
-      </w:r>
-    </w:p>
-    <w:p>
-      <w:pPr>
-        <w:pStyle w:val="ListParagraph"/>
-        <w:tabs>
-          <w:tab w:val="left" w:pos="0"/>
-          <w:tab w:val="left" w:pos="4665"/>
-        </w:tabs>
-        <w:spacing w:after="0" w:line="240" w:lineRule="auto"/>
-        <w:ind w:left="0" w:firstLine="900"/>
-        <w:contextualSpacing w:val="0"/>
-        <w:rPr>
-          <w:sz w:val="24"/>
-          <w:szCs w:val="24"/>
-          <w:lang w:eastAsia="en-GB"/>
-        </w:rPr>
-      </w:pPr>
-      <w:r>
-        <w:rPr>
-          <w:i/>
-          <w:sz w:val="24"/>
-          <w:szCs w:val="24"/>
-          <w:u w:val="single"/>
-          <w:lang w:eastAsia="en-GB"/>
-        </w:rPr>
-        <w:t>Security:</w:t>
-      </w:r>
-      <w:r>
-        <w:rPr>
-          <w:sz w:val="24"/>
-          <w:szCs w:val="24"/>
-          <w:lang w:eastAsia="en-GB"/>
-        </w:rPr>
-        <w:t xml:space="preserve"> </w:t>
-      </w:r>
-      <w:r>
-        <w:rPr>
-          <w:sz w:val="24"/>
-          <w:szCs w:val="24"/>
-          <w:lang w:eastAsia="en-GB"/>
-        </w:rPr>
-        <w:t>The same as Administrator</w:t>
+        <w:t>The same as</w:t>
+      </w:r>
+      <w:r>
+        <w:rPr>
+          <w:sz w:val="24"/>
+          <w:szCs w:val="24"/>
+          <w:lang w:eastAsia="en-GB"/>
+        </w:rPr>
+        <w:t xml:space="preserve"> Parents.</w:t>
       </w:r>
     </w:p>
     <w:p>
@@ -4164,6 +3587,8 @@
           <w:lang w:eastAsia="en-GB"/>
         </w:rPr>
       </w:pPr>
+      <w:bookmarkStart w:id="0" w:name="_GoBack"/>
+      <w:bookmarkEnd w:id="0"/>
     </w:p>
     <w:p>
       <w:pPr>
@@ -4186,8 +3611,9 @@
           <w:sz w:val="24"/>
           <w:szCs w:val="24"/>
         </w:rPr>
-        <w:t xml:space="preserve">Proposed solution </w:t>
-      </w:r>
+        <w:t xml:space="preserve">Proposed </w:t>
+      </w:r>
+      <w:proofErr w:type="gramStart"/>
       <w:r>
         <w:rPr>
           <w:b/>
@@ -4195,8 +3621,18 @@
           <w:sz w:val="24"/>
           <w:szCs w:val="24"/>
         </w:rPr>
+        <w:t xml:space="preserve">solution </w:t>
+      </w:r>
+      <w:r>
+        <w:rPr>
+          <w:b/>
+          <w:color w:val="1F497D" w:themeColor="text2"/>
+          <w:sz w:val="24"/>
+          <w:szCs w:val="24"/>
+        </w:rPr>
         <w:t>:</w:t>
       </w:r>
+      <w:proofErr w:type="gramEnd"/>
       <w:r>
         <w:rPr>
           <w:b/>
@@ -4312,7 +3748,6 @@
         <w:ind w:left="360"/>
       </w:pPr>
       <w:r>
-        <w:lastRenderedPageBreak/>
         <w:t>Add in more if you want, on Monday we shortlist stuff out and start researching.</w:t>
       </w:r>
     </w:p>
@@ -4541,6 +3976,7 @@
           <w:b/>
           <w:color w:val="1F497D" w:themeColor="text2"/>
         </w:rPr>
+        <w:lastRenderedPageBreak/>
         <w:t xml:space="preserve">Appendix: </w:t>
       </w:r>
     </w:p>
@@ -4699,7 +4135,15 @@
         <w:endnoteRef/>
       </w:r>
       <w:r>
-        <w:t xml:space="preserve"> From West Newcastle Academy school policy including Safeguarding, taken from </w:t>
+        <w:t xml:space="preserve"> From West Newcastle Academy </w:t>
+      </w:r>
+      <w:proofErr w:type="gramStart"/>
+      <w:r>
+        <w:t>school</w:t>
+      </w:r>
+      <w:proofErr w:type="gramEnd"/>
+      <w:r>
+        <w:t xml:space="preserve"> policy including Safeguarding, taken from </w:t>
       </w:r>
       <w:hyperlink r:id="rId2" w:history="1">
         <w:r>
@@ -4735,7 +4179,15 @@
         <w:endnoteRef/>
       </w:r>
       <w:r>
-        <w:t xml:space="preserve"> From West Newcastle Academy school policy including Safeguarding, taken from </w:t>
+        <w:t xml:space="preserve"> From West Newcastle Academy </w:t>
+      </w:r>
+      <w:proofErr w:type="gramStart"/>
+      <w:r>
+        <w:t>school</w:t>
+      </w:r>
+      <w:proofErr w:type="gramEnd"/>
+      <w:r>
+        <w:t xml:space="preserve"> policy including Safeguarding, taken from </w:t>
       </w:r>
       <w:hyperlink r:id="rId3" w:history="1">
         <w:r>
@@ -4771,7 +4223,15 @@
         <w:endnoteRef/>
       </w:r>
       <w:r>
-        <w:t xml:space="preserve"> From West Newcastle Academy school policy including Safeguarding, taken from </w:t>
+        <w:t xml:space="preserve"> From West Newcastle Academy </w:t>
+      </w:r>
+      <w:proofErr w:type="gramStart"/>
+      <w:r>
+        <w:t>school</w:t>
+      </w:r>
+      <w:proofErr w:type="gramEnd"/>
+      <w:r>
+        <w:t xml:space="preserve"> policy including Safeguarding, taken from </w:t>
       </w:r>
       <w:hyperlink r:id="rId4" w:history="1">
         <w:r>
@@ -4779,6 +4239,62 @@
             <w:rStyle w:val="Hyperlink"/>
           </w:rPr>
           <w:t>http://www.westnewcastleacademy.org/our-school/school-policies</w:t>
+        </w:r>
+      </w:hyperlink>
+      <w:r>
+        <w:t>, accessed on 12</w:t>
+      </w:r>
+      <w:r>
+        <w:rPr>
+          <w:vertAlign w:val="superscript"/>
+        </w:rPr>
+        <w:t>th</w:t>
+      </w:r>
+      <w:r>
+        <w:t xml:space="preserve"> Oct 2016.</w:t>
+      </w:r>
+    </w:p>
+  </w:endnote>
+  <w:endnote w:id="6">
+    <w:p>
+      <w:pPr>
+        <w:pStyle w:val="EndnoteText"/>
+      </w:pPr>
+      <w:r>
+        <w:rPr>
+          <w:rStyle w:val="EndnoteReference"/>
+        </w:rPr>
+        <w:endnoteRef/>
+      </w:r>
+      <w:r>
+        <w:t xml:space="preserve"> From West Newcastle Academy </w:t>
+      </w:r>
+      <w:proofErr w:type="gramStart"/>
+      <w:r>
+        <w:t>school</w:t>
+      </w:r>
+      <w:proofErr w:type="gramEnd"/>
+      <w:r>
+        <w:t xml:space="preserve"> policy including Safeguarding, taken from </w:t>
+      </w:r>
+      <w:hyperlink r:id="rId5" w:history="1">
+        <w:r>
+          <w:rPr>
+            <w:rStyle w:val="Hyperlink"/>
+          </w:rPr>
+          <w:t>http://www.</w:t>
+        </w:r>
+        <w:r>
+          <w:rPr>
+            <w:rStyle w:val="Hyperlink"/>
+          </w:rPr>
+          <w:t>westnewcastleacademy</w:t>
+        </w:r>
+        <w:r>
+          <w:rPr>
+            <w:rStyle w:val="Hyperlink"/>
+          </w:rPr>
+          <w:t>.org/our-school/school-policies</w:t>
         </w:r>
       </w:hyperlink>
       <w:r>
@@ -4878,7 +4394,7 @@
                 <w:noProof/>
                 <w:color w:val="1F497D" w:themeColor="text2"/>
               </w:rPr>
-              <w:t>6</w:t>
+              <w:t>5</w:t>
             </w:r>
             <w:r>
               <w:rPr>
@@ -9042,6 +8558,7 @@
   <w:style w:type="character" w:default="1" w:styleId="DefaultParagraphFont">
     <w:name w:val="Default Paragraph Font"/>
     <w:uiPriority w:val="1"/>
+    <w:semiHidden/>
     <w:unhideWhenUsed/>
   </w:style>
   <w:style w:type="table" w:default="1" w:styleId="TableNormal">
@@ -9708,6 +9225,17 @@
     <w:uiPriority w:val="99"/>
     <w:rsid w:val="00E83300"/>
   </w:style>
+  <w:style w:type="character" w:styleId="FollowedHyperlink">
+    <w:name w:val="FollowedHyperlink"/>
+    <w:basedOn w:val="DefaultParagraphFont"/>
+    <w:semiHidden/>
+    <w:unhideWhenUsed/>
+    <w:rsid w:val="00E747EF"/>
+    <w:rPr>
+      <w:color w:val="800080" w:themeColor="followedHyperlink"/>
+      <w:u w:val="single"/>
+    </w:rPr>
+  </w:style>
 </w:styles>
 </file>
 
@@ -9878,6 +9406,7 @@
     <w:rsid w:val="001D36C4"/>
     <w:rsid w:val="00231BDE"/>
     <w:rsid w:val="00522721"/>
+    <w:rsid w:val="006C123E"/>
   </w:rsids>
   <m:mathPr>
     <m:mathFont m:val="Cambria Math"/>
@@ -10799,7 +10328,7 @@
 </file>
 
 <file path=customXml/itemProps3.xml><?xml version="1.0" encoding="utf-8"?>
-<ds:datastoreItem xmlns:ds="http://schemas.openxmlformats.org/officeDocument/2006/customXml" ds:itemID="{BAA63C69-E190-4E0D-9EB5-29C5FBADEF74}">
+<ds:datastoreItem xmlns:ds="http://schemas.openxmlformats.org/officeDocument/2006/customXml" ds:itemID="{87851E8B-3168-46CC-8F69-CAD76D9DADBA}">
   <ds:schemaRefs>
     <ds:schemaRef ds:uri="http://schemas.openxmlformats.org/officeDocument/2006/bibliography"/>
   </ds:schemaRefs>

</xml_diff>